<commit_message>
Corrección de erratas en la documentación.
</commit_message>
<xml_diff>
--- a/Docs/Originals/B-Bikop_y_TurboBeads-Extraccion_total.docx
+++ b/Docs/Originals/B-Bikop_y_TurboBeads-Extraccion_total.docx
@@ -4332,7 +4332,13 @@
         <w:t>μL</w:t>
       </w:r>
       <w:r>
-        <w:t xml:space="preserve"> (x8) del canal 7 del reservorio multicanal a cada uno de los pocillos del deepwell del slot </w:t>
+        <w:t xml:space="preserve"> (x8) del canal </w:t>
+      </w:r>
+      <w:r>
+        <w:t>12</w:t>
+      </w:r>
+      <w:r>
+        <w:t xml:space="preserve"> del reservorio multicanal a cada uno de los pocillos del deepwell del slot </w:t>
       </w:r>
       <w:r>
         <w:t>4</w:t>

</xml_diff>